<commit_message>
Upgrade Master's degree modules
</commit_message>
<xml_diff>
--- a/09.04.01/ИНМиТ_ИТиАП_09.04.01_М1.9_Технологии глобальных сетей.docx
+++ b/09.04.01/ИНМиТ_ИТиАП_09.04.01_М1.9_Технологии глобальных сетей.docx
@@ -24,7 +24,7 @@
         <w:jc w:val="center"/>
       </w:pPr>
       <w:r>
-        <w:t>высшего профессионального образования</w:t>
+        <w:t>высшего образования</w:t>
       </w:r>
     </w:p>
     <w:p>
@@ -113,7 +113,7 @@
         <w:jc w:val="right"/>
       </w:pPr>
       <w:r>
-        <w:t>«___» _________________ 20.. г.</w:t>
+        <w:t>«___» _________________ 2017 г.</w:t>
       </w:r>
     </w:p>
     <w:p>
@@ -131,7 +131,6 @@
         <w:jc w:val="center"/>
       </w:pPr>
     </w:p>
-    <w:p/>
     <w:p>
       <w:pPr>
         <w:jc w:val="center"/>
@@ -249,7 +248,21 @@
               <w:t>Модуль</w:t>
             </w:r>
             <w:r>
-              <w:t xml:space="preserve"> </w:t>
+              <w:rPr>
+                <w:lang w:val="en-US"/>
+              </w:rPr>
+              <w:tab/>
+            </w:r>
+            <w:r>
+              <w:t>М</w:t>
+            </w:r>
+            <w:proofErr w:type="gramStart"/>
+            <w:r>
+              <w:t>1</w:t>
+            </w:r>
+            <w:proofErr w:type="gramEnd"/>
+            <w:r>
+              <w:t>.9</w:t>
             </w:r>
           </w:p>
           <w:p>
@@ -341,9 +354,6 @@
             <w:shd w:val="clear" w:color="auto" w:fill="auto"/>
           </w:tcPr>
           <w:p>
-            <w:pPr>
-              <w:jc w:val="both"/>
-            </w:pPr>
             <w:r>
               <w:rPr>
                 <w:b/>
@@ -351,21 +361,39 @@
               <w:t>Код ОП</w:t>
             </w:r>
             <w:r>
-              <w:t xml:space="preserve"> </w:t>
-            </w:r>
-          </w:p>
-          <w:p>
+              <w:tab/>
+            </w:r>
+            <w:r>
+              <w:tab/>
+            </w:r>
             <w:r>
               <w:t>09.0</w:t>
             </w:r>
             <w:r>
-              <w:rPr>
-                <w:lang w:val="en-US"/>
-              </w:rPr>
               <w:t>4</w:t>
             </w:r>
             <w:r>
               <w:t>.01/01.01</w:t>
+            </w:r>
+          </w:p>
+          <w:p>
+            <w:r>
+              <w:rPr>
+                <w:b/>
+              </w:rPr>
+              <w:t>Учебный план</w:t>
+            </w:r>
+            <w:r>
+              <w:rPr>
+                <w:b/>
+              </w:rPr>
+              <w:tab/>
+            </w:r>
+            <w:r>
+              <w:t>6458 (версия 1</w:t>
+            </w:r>
+            <w:r>
+              <w:t>)</w:t>
             </w:r>
           </w:p>
         </w:tc>
@@ -403,14 +431,10 @@
               <w:jc w:val="both"/>
               <w:rPr>
                 <w:b/>
-                <w:i/>
                 <w:color w:val="auto"/>
               </w:rPr>
             </w:pPr>
             <w:r>
-              <w:rPr>
-                <w:i/>
-              </w:rPr>
               <w:t>Без траекторий</w:t>
             </w:r>
           </w:p>
@@ -510,8 +534,6 @@
               </w:rPr>
               <w:t>магистратура</w:t>
             </w:r>
-            <w:bookmarkStart w:id="0" w:name="_GoBack"/>
-            <w:bookmarkEnd w:id="0"/>
           </w:p>
         </w:tc>
         <w:tc>
@@ -548,6 +570,12 @@
               </w:rPr>
               <w:t>ФГОС</w:t>
             </w:r>
+            <w:r>
+              <w:rPr>
+                <w:b/>
+              </w:rPr>
+              <w:t xml:space="preserve"> ВО</w:t>
+            </w:r>
           </w:p>
         </w:tc>
         <w:tc>
@@ -563,7 +591,21 @@
               <w:rPr>
                 <w:b/>
               </w:rPr>
-              <w:t>Реквизиты приказа Минобрнауки РФ об утверждении  ФГОС ВО</w:t>
+              <w:t xml:space="preserve">Реквизиты приказа </w:t>
+            </w:r>
+            <w:proofErr w:type="spellStart"/>
+            <w:r>
+              <w:rPr>
+                <w:b/>
+              </w:rPr>
+              <w:t>Минобрнауки</w:t>
+            </w:r>
+            <w:proofErr w:type="spellEnd"/>
+            <w:r>
+              <w:rPr>
+                <w:b/>
+              </w:rPr>
+              <w:t xml:space="preserve"> РФ об утверждении  ФГОС ВО</w:t>
             </w:r>
             <w:r>
               <w:t xml:space="preserve">:  </w:t>
@@ -590,9 +632,6 @@
       <w:pPr>
         <w:jc w:val="center"/>
       </w:pPr>
-      <w:r>
-        <w:t xml:space="preserve"> </w:t>
-      </w:r>
     </w:p>
     <w:p>
       <w:pPr>
@@ -794,7 +833,21 @@
               <w:rPr>
                 <w:b/>
               </w:rPr>
-              <w:t>№ п/п</w:t>
+              <w:t xml:space="preserve">№ </w:t>
+            </w:r>
+            <w:proofErr w:type="gramStart"/>
+            <w:r>
+              <w:rPr>
+                <w:b/>
+              </w:rPr>
+              <w:t>п</w:t>
+            </w:r>
+            <w:proofErr w:type="gramEnd"/>
+            <w:r>
+              <w:rPr>
+                <w:b/>
+              </w:rPr>
+              <w:t>/п</w:t>
             </w:r>
           </w:p>
         </w:tc>
@@ -973,6 +1026,134 @@
               <w:jc w:val="center"/>
             </w:pPr>
             <w:r>
+              <w:t>Петунин Александр Александрович</w:t>
+            </w:r>
+          </w:p>
+        </w:tc>
+        <w:tc>
+          <w:tcPr>
+            <w:tcW w:w="2056" w:type="dxa"/>
+            <w:tcBorders>
+              <w:top w:val="single" w:sz="4" w:space="0" w:color="000000"/>
+              <w:left w:val="single" w:sz="4" w:space="0" w:color="000000"/>
+              <w:bottom w:val="single" w:sz="4" w:space="0" w:color="000000"/>
+            </w:tcBorders>
+            <w:shd w:val="clear" w:color="auto" w:fill="auto"/>
+          </w:tcPr>
+          <w:p>
+            <w:pPr>
+              <w:snapToGrid w:val="0"/>
+              <w:ind w:right="2"/>
+              <w:jc w:val="center"/>
+            </w:pPr>
+            <w:r>
+              <w:t>д.т.н.</w:t>
+            </w:r>
+          </w:p>
+        </w:tc>
+        <w:tc>
+          <w:tcPr>
+            <w:tcW w:w="1559" w:type="dxa"/>
+            <w:tcBorders>
+              <w:top w:val="single" w:sz="4" w:space="0" w:color="000000"/>
+              <w:left w:val="single" w:sz="4" w:space="0" w:color="000000"/>
+              <w:bottom w:val="single" w:sz="4" w:space="0" w:color="000000"/>
+            </w:tcBorders>
+            <w:shd w:val="clear" w:color="auto" w:fill="auto"/>
+          </w:tcPr>
+          <w:p>
+            <w:pPr>
+              <w:snapToGrid w:val="0"/>
+              <w:ind w:right="2"/>
+              <w:jc w:val="center"/>
+            </w:pPr>
+            <w:r>
+              <w:t>Профессор</w:t>
+            </w:r>
+          </w:p>
+        </w:tc>
+        <w:tc>
+          <w:tcPr>
+            <w:tcW w:w="2126" w:type="dxa"/>
+            <w:tcBorders>
+              <w:top w:val="single" w:sz="4" w:space="0" w:color="000000"/>
+              <w:left w:val="single" w:sz="4" w:space="0" w:color="000000"/>
+              <w:bottom w:val="single" w:sz="4" w:space="0" w:color="000000"/>
+            </w:tcBorders>
+            <w:shd w:val="clear" w:color="auto" w:fill="auto"/>
+          </w:tcPr>
+          <w:p>
+            <w:pPr>
+              <w:snapToGrid w:val="0"/>
+              <w:ind w:right="2"/>
+              <w:jc w:val="center"/>
+            </w:pPr>
+            <w:r>
+              <w:t>Информационных технологий и автоматизации проектирования</w:t>
+            </w:r>
+          </w:p>
+        </w:tc>
+        <w:tc>
+          <w:tcPr>
+            <w:tcW w:w="1390" w:type="dxa"/>
+            <w:tcBorders>
+              <w:top w:val="single" w:sz="4" w:space="0" w:color="000000"/>
+              <w:left w:val="single" w:sz="4" w:space="0" w:color="000000"/>
+              <w:bottom w:val="single" w:sz="4" w:space="0" w:color="000000"/>
+              <w:right w:val="single" w:sz="4" w:space="0" w:color="000000"/>
+            </w:tcBorders>
+            <w:shd w:val="clear" w:color="auto" w:fill="auto"/>
+          </w:tcPr>
+          <w:p>
+            <w:pPr>
+              <w:snapToGrid w:val="0"/>
+              <w:ind w:right="2"/>
+              <w:jc w:val="center"/>
+            </w:pPr>
+          </w:p>
+        </w:tc>
+      </w:tr>
+      <w:tr>
+        <w:trPr>
+          <w:trHeight w:val="176"/>
+        </w:trPr>
+        <w:tc>
+          <w:tcPr>
+            <w:tcW w:w="567" w:type="dxa"/>
+            <w:tcBorders>
+              <w:top w:val="single" w:sz="4" w:space="0" w:color="000000"/>
+              <w:left w:val="single" w:sz="4" w:space="0" w:color="000000"/>
+              <w:bottom w:val="single" w:sz="4" w:space="0" w:color="000000"/>
+            </w:tcBorders>
+            <w:shd w:val="clear" w:color="auto" w:fill="auto"/>
+          </w:tcPr>
+          <w:p>
+            <w:pPr>
+              <w:ind w:right="2"/>
+              <w:jc w:val="center"/>
+            </w:pPr>
+            <w:r>
+              <w:t>2</w:t>
+            </w:r>
+          </w:p>
+        </w:tc>
+        <w:tc>
+          <w:tcPr>
+            <w:tcW w:w="2339" w:type="dxa"/>
+            <w:tcBorders>
+              <w:top w:val="single" w:sz="4" w:space="0" w:color="000000"/>
+              <w:left w:val="single" w:sz="4" w:space="0" w:color="000000"/>
+              <w:bottom w:val="single" w:sz="4" w:space="0" w:color="000000"/>
+            </w:tcBorders>
+            <w:shd w:val="clear" w:color="auto" w:fill="auto"/>
+          </w:tcPr>
+          <w:p>
+            <w:pPr>
+              <w:snapToGrid w:val="0"/>
+              <w:ind w:right="2"/>
+              <w:jc w:val="center"/>
+            </w:pPr>
+            <w:r>
               <w:t xml:space="preserve">Уколов Станислав Сергеевич </w:t>
             </w:r>
           </w:p>
@@ -1117,8 +1298,13 @@
       </w:r>
       <w:r>
         <w:tab/>
-        <w:t xml:space="preserve"> УМС ИНМиТ</w:t>
-      </w:r>
+        <w:t xml:space="preserve"> УМС </w:t>
+      </w:r>
+      <w:proofErr w:type="spellStart"/>
+      <w:r>
+        <w:t>ИНМиТ</w:t>
+      </w:r>
+      <w:proofErr w:type="spellEnd"/>
       <w:r>
         <w:tab/>
       </w:r>
@@ -1151,7 +1337,15 @@
         <w:jc w:val="both"/>
       </w:pPr>
       <w:r>
-        <w:t>Протокол № ______   от __________ г.</w:t>
+        <w:t xml:space="preserve">Протокол № ______   от __________ </w:t>
+      </w:r>
+      <w:proofErr w:type="gramStart"/>
+      <w:r>
+        <w:t>г</w:t>
+      </w:r>
+      <w:proofErr w:type="gramEnd"/>
+      <w:r>
+        <w:t>.</w:t>
       </w:r>
     </w:p>
     <w:p>
@@ -1183,6 +1377,9 @@
         </w:rPr>
       </w:pPr>
       <w:r>
+        <w:rPr>
+          <w:color w:val="auto"/>
+        </w:rPr>
         <w:t>А.А. Петунин</w:t>
       </w:r>
     </w:p>
@@ -1211,9 +1408,10 @@
     </w:p>
     <w:p>
       <w:pPr>
-        <w:spacing w:line="360" w:lineRule="auto"/>
-        <w:ind w:firstLine="720"/>
         <w:jc w:val="both"/>
+        <w:rPr>
+          <w:spacing w:val="-3"/>
+        </w:rPr>
       </w:pPr>
       <w:r>
         <w:t>Дирекция образовательных программ</w:t>
@@ -1264,38 +1462,6 @@
         </w:rPr>
         <w:br w:type="page"/>
       </w:r>
-    </w:p>
-    <w:p>
-      <w:pPr>
-        <w:jc w:val="both"/>
-        <w:rPr>
-          <w:spacing w:val="-3"/>
-        </w:rPr>
-      </w:pPr>
-    </w:p>
-    <w:p>
-      <w:pPr>
-        <w:jc w:val="both"/>
-        <w:rPr>
-          <w:spacing w:val="-3"/>
-        </w:rPr>
-      </w:pPr>
-    </w:p>
-    <w:p>
-      <w:pPr>
-        <w:jc w:val="both"/>
-        <w:rPr>
-          <w:spacing w:val="-3"/>
-        </w:rPr>
-      </w:pPr>
-    </w:p>
-    <w:p>
-      <w:pPr>
-        <w:jc w:val="both"/>
-        <w:rPr>
-          <w:spacing w:val="-3"/>
-        </w:rPr>
-      </w:pPr>
     </w:p>
     <w:p>
       <w:pPr>
@@ -1317,6 +1483,7 @@
           <w:sz w:val="24"/>
           <w:szCs w:val="24"/>
         </w:rPr>
+        <w:lastRenderedPageBreak/>
         <w:t>ОБЩАЯ ХАРАКТЕРИСТИКА МОДУЛЯ</w:t>
       </w:r>
       <w:r>
@@ -1403,8 +1570,13 @@
       <w:r>
         <w:t xml:space="preserve"> </w:t>
       </w:r>
-      <w:r>
-        <w:t>з.е.</w:t>
+      <w:proofErr w:type="spellStart"/>
+      <w:r>
+        <w:t>з.е</w:t>
+      </w:r>
+      <w:proofErr w:type="spellEnd"/>
+      <w:r>
+        <w:t>.</w:t>
       </w:r>
     </w:p>
     <w:p>
@@ -1432,13 +1604,55 @@
         <w:pStyle w:val="18"/>
         <w:spacing w:line="240" w:lineRule="auto"/>
         <w:jc w:val="both"/>
+        <w:rPr>
+          <w:color w:val="auto"/>
+        </w:rPr>
+      </w:pPr>
+      <w:r>
         <w:rPr>
           <w:rFonts w:ascii="Times New Roman" w:hAnsi="Times New Roman" w:cs="Times New Roman"/>
           <w:color w:val="auto"/>
           <w:sz w:val="24"/>
           <w:szCs w:val="24"/>
         </w:rPr>
-      </w:pPr>
+        <w:t>Модуль входит в в</w:t>
+      </w:r>
+      <w:r>
+        <w:rPr>
+          <w:rFonts w:ascii="Times New Roman" w:hAnsi="Times New Roman" w:cs="Times New Roman"/>
+          <w:color w:val="auto"/>
+          <w:sz w:val="24"/>
+          <w:szCs w:val="24"/>
+        </w:rPr>
+        <w:t>ариативную (по выбору студента)</w:t>
+      </w:r>
+      <w:r>
+        <w:rPr>
+          <w:rFonts w:ascii="Times New Roman" w:hAnsi="Times New Roman" w:cs="Times New Roman"/>
+          <w:color w:val="auto"/>
+          <w:sz w:val="24"/>
+          <w:szCs w:val="24"/>
+        </w:rPr>
+        <w:t xml:space="preserve"> часть образовательной программы</w:t>
+      </w:r>
+      <w:r>
+        <w:rPr>
+          <w:rFonts w:ascii="Times New Roman" w:hAnsi="Times New Roman" w:cs="Times New Roman"/>
+          <w:color w:val="auto"/>
+          <w:sz w:val="24"/>
+          <w:szCs w:val="24"/>
+        </w:rPr>
+        <w:t>.</w:t>
+      </w:r>
+      <w:r>
+        <w:rPr>
+          <w:rFonts w:ascii="Times New Roman" w:hAnsi="Times New Roman" w:cs="Times New Roman"/>
+          <w:color w:val="auto"/>
+          <w:sz w:val="24"/>
+          <w:szCs w:val="24"/>
+        </w:rPr>
+        <w:t xml:space="preserve"> </w:t>
+      </w:r>
       <w:r>
         <w:rPr>
           <w:rFonts w:ascii="Times New Roman" w:hAnsi="Times New Roman" w:cs="Times New Roman"/>
@@ -1463,7 +1677,7 @@
           <w:sz w:val="24"/>
           <w:szCs w:val="24"/>
         </w:rPr>
-        <w:t>к разработке и построению ра</w:t>
+        <w:t>к разработке и построению распр</w:t>
       </w:r>
       <w:r>
         <w:rPr>
@@ -1471,7 +1685,7 @@
           <w:sz w:val="24"/>
           <w:szCs w:val="24"/>
         </w:rPr>
-        <w:t>с</w:t>
+        <w:t>е</w:t>
       </w:r>
       <w:r>
         <w:rPr>
@@ -1479,7 +1693,55 @@
           <w:sz w:val="24"/>
           <w:szCs w:val="24"/>
         </w:rPr>
-        <w:t>пределенных вычислительных сетей, к использованию современных сервисов глобальных сетей, к разработке алгоритмов и программ для решения прикладных задач в различных предметных областях</w:t>
+        <w:t>де</w:t>
+      </w:r>
+      <w:r>
+        <w:rPr>
+          <w:rFonts w:ascii="Times New Roman" w:hAnsi="Times New Roman"/>
+          <w:sz w:val="24"/>
+          <w:szCs w:val="24"/>
+        </w:rPr>
+        <w:t>лё</w:t>
+      </w:r>
+      <w:r>
+        <w:rPr>
+          <w:rFonts w:ascii="Times New Roman" w:hAnsi="Times New Roman"/>
+          <w:sz w:val="24"/>
+          <w:szCs w:val="24"/>
+        </w:rPr>
+        <w:t>нных вычислительных сетей, к использованию современных сервисов глобальных с</w:t>
+      </w:r>
+      <w:r>
+        <w:rPr>
+          <w:rFonts w:ascii="Times New Roman" w:hAnsi="Times New Roman"/>
+          <w:sz w:val="24"/>
+          <w:szCs w:val="24"/>
+        </w:rPr>
+        <w:t>е</w:t>
+      </w:r>
+      <w:r>
+        <w:rPr>
+          <w:rFonts w:ascii="Times New Roman" w:hAnsi="Times New Roman"/>
+          <w:sz w:val="24"/>
+          <w:szCs w:val="24"/>
+        </w:rPr>
+        <w:t>тей, к разработке алгоритмов и программ для решения прикладных задач в различных предме</w:t>
+      </w:r>
+      <w:r>
+        <w:rPr>
+          <w:rFonts w:ascii="Times New Roman" w:hAnsi="Times New Roman"/>
+          <w:sz w:val="24"/>
+          <w:szCs w:val="24"/>
+        </w:rPr>
+        <w:t>т</w:t>
+      </w:r>
+      <w:r>
+        <w:rPr>
+          <w:rFonts w:ascii="Times New Roman" w:hAnsi="Times New Roman"/>
+          <w:sz w:val="24"/>
+          <w:szCs w:val="24"/>
+        </w:rPr>
+        <w:t>ных областях</w:t>
       </w:r>
       <w:r>
         <w:rPr>
@@ -1490,93 +1752,6 @@
         </w:rPr>
         <w:t>.</w:t>
       </w:r>
-      <w:r>
-        <w:rPr>
-          <w:rFonts w:ascii="Times New Roman" w:hAnsi="Times New Roman" w:cs="Times New Roman"/>
-          <w:color w:val="auto"/>
-          <w:sz w:val="24"/>
-          <w:szCs w:val="24"/>
-        </w:rPr>
-        <w:t xml:space="preserve"> </w:t>
-      </w:r>
-      <w:r>
-        <w:rPr>
-          <w:rFonts w:ascii="Times New Roman" w:hAnsi="Times New Roman" w:cs="Times New Roman"/>
-          <w:color w:val="auto"/>
-          <w:sz w:val="24"/>
-          <w:szCs w:val="24"/>
-        </w:rPr>
-        <w:t>Модуль включает в себя следующие дисциплины:</w:t>
-      </w:r>
-    </w:p>
-    <w:p>
-      <w:pPr>
-        <w:pStyle w:val="18"/>
-        <w:numPr>
-          <w:ilvl w:val="0"/>
-          <w:numId w:val="8"/>
-        </w:numPr>
-        <w:spacing w:line="240" w:lineRule="auto"/>
-        <w:rPr>
-          <w:rFonts w:ascii="Times New Roman" w:hAnsi="Times New Roman" w:cs="Times New Roman"/>
-          <w:color w:val="auto"/>
-          <w:sz w:val="24"/>
-          <w:szCs w:val="24"/>
-        </w:rPr>
-      </w:pPr>
-      <w:r>
-        <w:rPr>
-          <w:rFonts w:ascii="Times New Roman" w:hAnsi="Times New Roman" w:cs="Times New Roman"/>
-          <w:color w:val="auto"/>
-          <w:sz w:val="24"/>
-          <w:szCs w:val="24"/>
-        </w:rPr>
-        <w:t>Интернет вещей</w:t>
-      </w:r>
-    </w:p>
-    <w:p>
-      <w:pPr>
-        <w:pStyle w:val="18"/>
-        <w:numPr>
-          <w:ilvl w:val="0"/>
-          <w:numId w:val="8"/>
-        </w:numPr>
-        <w:spacing w:line="240" w:lineRule="auto"/>
-        <w:rPr>
-          <w:rFonts w:ascii="Times New Roman" w:hAnsi="Times New Roman" w:cs="Times New Roman"/>
-          <w:color w:val="auto"/>
-          <w:sz w:val="24"/>
-          <w:szCs w:val="24"/>
-        </w:rPr>
-      </w:pPr>
-      <w:r>
-        <w:rPr>
-          <w:rFonts w:ascii="Times New Roman" w:hAnsi="Times New Roman" w:cs="Times New Roman"/>
-          <w:color w:val="auto"/>
-          <w:sz w:val="24"/>
-          <w:szCs w:val="24"/>
-        </w:rPr>
-        <w:t>Облачные вычисления</w:t>
-      </w:r>
-    </w:p>
-    <w:p>
-      <w:pPr>
-        <w:pStyle w:val="af9"/>
-        <w:numPr>
-          <w:ilvl w:val="0"/>
-          <w:numId w:val="8"/>
-        </w:numPr>
-        <w:jc w:val="both"/>
-        <w:rPr>
-          <w:color w:val="auto"/>
-        </w:rPr>
-      </w:pPr>
-      <w:r>
-        <w:rPr>
-          <w:color w:val="auto"/>
-        </w:rPr>
-        <w:t>Принципы построения корпоративных сетей</w:t>
-      </w:r>
     </w:p>
     <w:p>
       <w:pPr>
@@ -1588,12 +1763,6 @@
           <w:b/>
         </w:rPr>
       </w:pPr>
-      <w:r>
-        <w:rPr>
-          <w:b/>
-        </w:rPr>
-        <w:tab/>
-      </w:r>
     </w:p>
     <w:p>
       <w:pPr>
@@ -1695,7 +1864,25 @@
                 <w:sz w:val="20"/>
                 <w:szCs w:val="20"/>
               </w:rPr>
-              <w:t xml:space="preserve"> они относятся: базовой (Б), вариативной – по выбору вуза (ВВ), вариативной</w:t>
+              <w:t xml:space="preserve"> они относятся: базовой (Б), вариативной – по выбору вуза (</w:t>
+            </w:r>
+            <w:proofErr w:type="gramStart"/>
+            <w:r>
+              <w:rPr>
+                <w:b/>
+                <w:sz w:val="20"/>
+                <w:szCs w:val="20"/>
+              </w:rPr>
+              <w:t>ВВ</w:t>
+            </w:r>
+            <w:proofErr w:type="gramEnd"/>
+            <w:r>
+              <w:rPr>
+                <w:b/>
+                <w:sz w:val="20"/>
+                <w:szCs w:val="20"/>
+              </w:rPr>
+              <w:t>), вариативной</w:t>
             </w:r>
             <w:r>
               <w:rPr>
@@ -2323,13 +2510,23 @@
               <w:ind w:left="113" w:right="113"/>
               <w:jc w:val="center"/>
             </w:pPr>
+            <w:proofErr w:type="spellStart"/>
             <w:r>
               <w:rPr>
                 <w:b/>
                 <w:sz w:val="16"/>
                 <w:szCs w:val="16"/>
               </w:rPr>
-              <w:t>Зач. ед.</w:t>
+              <w:t>Зач</w:t>
+            </w:r>
+            <w:proofErr w:type="spellEnd"/>
+            <w:r>
+              <w:rPr>
+                <w:b/>
+                <w:sz w:val="16"/>
+                <w:szCs w:val="16"/>
+              </w:rPr>
+              <w:t>. ед.</w:t>
             </w:r>
           </w:p>
         </w:tc>
@@ -2539,8 +2736,16 @@
               <w:snapToGrid w:val="0"/>
               <w:jc w:val="both"/>
             </w:pPr>
-            <w:r>
-              <w:t>З (1)</w:t>
+            <w:proofErr w:type="gramStart"/>
+            <w:r>
+              <w:t>З</w:t>
+            </w:r>
+            <w:proofErr w:type="gramEnd"/>
+            <w:r>
+              <w:t xml:space="preserve"> (4</w:t>
+            </w:r>
+            <w:r>
+              <w:t>)</w:t>
             </w:r>
           </w:p>
         </w:tc>
@@ -2788,7 +2993,13 @@
               <w:jc w:val="both"/>
             </w:pPr>
             <w:r>
-              <w:t>Э (2)</w:t>
+              <w:t>Э (</w:t>
+            </w:r>
+            <w:r>
+              <w:t>18</w:t>
+            </w:r>
+            <w:r>
+              <w:t>)</w:t>
             </w:r>
           </w:p>
         </w:tc>
@@ -3027,7 +3238,10 @@
               <w:jc w:val="both"/>
             </w:pPr>
             <w:r>
-              <w:t>Э (2)</w:t>
+              <w:t>Э (18</w:t>
+            </w:r>
+            <w:r>
+              <w:t>)</w:t>
             </w:r>
           </w:p>
         </w:tc>
@@ -3217,7 +3431,7 @@
               <w:jc w:val="both"/>
             </w:pPr>
             <w:r>
-              <w:t>5</w:t>
+              <w:t>40</w:t>
             </w:r>
           </w:p>
         </w:tc>
@@ -3298,7 +3512,6 @@
           <w:b/>
           <w:caps/>
         </w:rPr>
-        <w:lastRenderedPageBreak/>
         <w:t>Последовательность освоения дисциплин в модуле</w:t>
       </w:r>
     </w:p>
@@ -3362,11 +3575,33 @@
                 <w:tab w:val="left" w:pos="540"/>
               </w:tabs>
             </w:pPr>
-            <w:r>
-              <w:rPr>
-                <w:b/>
-              </w:rPr>
-              <w:t>Пререквизиты и постреквизиты в модуле</w:t>
+            <w:proofErr w:type="spellStart"/>
+            <w:r>
+              <w:rPr>
+                <w:b/>
+              </w:rPr>
+              <w:t>Пререквизиты</w:t>
+            </w:r>
+            <w:proofErr w:type="spellEnd"/>
+            <w:r>
+              <w:rPr>
+                <w:b/>
+              </w:rPr>
+              <w:t xml:space="preserve"> и </w:t>
+            </w:r>
+            <w:proofErr w:type="spellStart"/>
+            <w:r>
+              <w:rPr>
+                <w:b/>
+              </w:rPr>
+              <w:t>постреквизиты</w:t>
+            </w:r>
+            <w:proofErr w:type="spellEnd"/>
+            <w:r>
+              <w:rPr>
+                <w:b/>
+              </w:rPr>
+              <w:t xml:space="preserve"> в модуле</w:t>
             </w:r>
           </w:p>
         </w:tc>
@@ -3382,15 +3617,7 @@
             <w:shd w:val="clear" w:color="auto" w:fill="auto"/>
           </w:tcPr>
           <w:p>
-            <w:pPr>
-              <w:rPr>
-                <w:i/>
-              </w:rPr>
-            </w:pPr>
-            <w:r>
-              <w:rPr>
-                <w:i/>
-              </w:rPr>
+            <w:r>
               <w:t>Последовательность освоения дисциплин определена семестром их изучения, указанным в таблице п. 2</w:t>
             </w:r>
           </w:p>
@@ -3444,12 +3671,14 @@
                 <w:tab w:val="left" w:pos="540"/>
               </w:tabs>
             </w:pPr>
+            <w:proofErr w:type="spellStart"/>
             <w:r>
               <w:rPr>
                 <w:b/>
               </w:rPr>
               <w:t>Кореквизиты</w:t>
             </w:r>
+            <w:proofErr w:type="spellEnd"/>
           </w:p>
         </w:tc>
         <w:tc>
@@ -3483,6 +3712,7 @@
     <w:p>
       <w:pPr>
         <w:pStyle w:val="4"/>
+        <w:keepLines/>
         <w:numPr>
           <w:ilvl w:val="0"/>
           <w:numId w:val="3"/>
@@ -3494,12 +3724,15 @@
           <w:sz w:val="24"/>
           <w:szCs w:val="24"/>
         </w:rPr>
+        <w:lastRenderedPageBreak/>
         <w:t>ПЛАНИРУЕМЫЕ РЕЗУЛЬТАТЫ ОСВОЕНИЯ МОДУЛЯ</w:t>
       </w:r>
     </w:p>
     <w:p>
       <w:pPr>
         <w:pStyle w:val="2"/>
+        <w:keepNext/>
+        <w:keepLines/>
         <w:numPr>
           <w:ilvl w:val="1"/>
           <w:numId w:val="3"/>
@@ -3632,7 +3865,23 @@
                 <w:rFonts w:eastAsia="Calibri"/>
                 <w:b/>
               </w:rPr>
-              <w:t xml:space="preserve">результаты обучения -РО, которые формируются при освоении модуля </w:t>
+              <w:t xml:space="preserve">результаты обучения </w:t>
+            </w:r>
+            <w:proofErr w:type="gramStart"/>
+            <w:r>
+              <w:rPr>
+                <w:rFonts w:eastAsia="Calibri"/>
+                <w:b/>
+              </w:rPr>
+              <w:t>-Р</w:t>
+            </w:r>
+            <w:proofErr w:type="gramEnd"/>
+            <w:r>
+              <w:rPr>
+                <w:rFonts w:eastAsia="Calibri"/>
+                <w:b/>
+              </w:rPr>
+              <w:t xml:space="preserve">О, которые формируются при освоении модуля </w:t>
             </w:r>
           </w:p>
         </w:tc>
@@ -3663,39 +3912,40 @@
                 <w:bCs/>
                 <w:color w:val="auto"/>
               </w:rPr>
-              <w:t>Компетенции в</w:t>
-            </w:r>
-          </w:p>
-          <w:p>
-            <w:pPr>
-              <w:jc w:val="center"/>
+              <w:t xml:space="preserve">Компетенции </w:t>
+            </w:r>
+            <w:proofErr w:type="gramStart"/>
+            <w:r>
               <w:rPr>
                 <w:rFonts w:eastAsia="Calibri"/>
                 <w:b/>
                 <w:bCs/>
                 <w:color w:val="auto"/>
               </w:rPr>
-            </w:pPr>
-            <w:r>
+              <w:t>в</w:t>
+            </w:r>
+            <w:proofErr w:type="gramEnd"/>
+          </w:p>
+          <w:p>
+            <w:pPr>
+              <w:jc w:val="center"/>
               <w:rPr>
                 <w:rFonts w:eastAsia="Calibri"/>
                 <w:b/>
                 <w:bCs/>
                 <w:color w:val="auto"/>
               </w:rPr>
-              <w:t>соответствии с ФГОС ВО,</w:t>
-            </w:r>
-          </w:p>
-          <w:p>
-            <w:pPr>
-              <w:jc w:val="center"/>
+            </w:pPr>
+            <w:r>
               <w:rPr>
                 <w:rFonts w:eastAsia="Calibri"/>
                 <w:b/>
                 <w:bCs/>
                 <w:color w:val="auto"/>
               </w:rPr>
-            </w:pPr>
+              <w:t xml:space="preserve">соответствии с ФГОС </w:t>
+            </w:r>
+            <w:proofErr w:type="gramStart"/>
             <w:r>
               <w:rPr>
                 <w:rFonts w:eastAsia="Calibri"/>
@@ -3703,7 +3953,57 @@
                 <w:bCs/>
                 <w:color w:val="auto"/>
               </w:rPr>
-              <w:t xml:space="preserve">а также дополнительные из </w:t>
+              <w:t>ВО</w:t>
+            </w:r>
+            <w:proofErr w:type="gramEnd"/>
+            <w:r>
+              <w:rPr>
+                <w:rFonts w:eastAsia="Calibri"/>
+                <w:b/>
+                <w:bCs/>
+                <w:color w:val="auto"/>
+              </w:rPr>
+              <w:t>,</w:t>
+            </w:r>
+          </w:p>
+          <w:p>
+            <w:pPr>
+              <w:jc w:val="center"/>
+              <w:rPr>
+                <w:rFonts w:eastAsia="Calibri"/>
+                <w:b/>
+                <w:bCs/>
+                <w:color w:val="auto"/>
+              </w:rPr>
+            </w:pPr>
+            <w:r>
+              <w:rPr>
+                <w:rFonts w:eastAsia="Calibri"/>
+                <w:b/>
+                <w:bCs/>
+                <w:color w:val="auto"/>
+              </w:rPr>
+              <w:t xml:space="preserve">а также </w:t>
+            </w:r>
+            <w:proofErr w:type="gramStart"/>
+            <w:r>
+              <w:rPr>
+                <w:rFonts w:eastAsia="Calibri"/>
+                <w:b/>
+                <w:bCs/>
+                <w:color w:val="auto"/>
+              </w:rPr>
+              <w:t>дополнительные</w:t>
+            </w:r>
+            <w:proofErr w:type="gramEnd"/>
+            <w:r>
+              <w:rPr>
+                <w:rFonts w:eastAsia="Calibri"/>
+                <w:b/>
+                <w:bCs/>
+                <w:color w:val="auto"/>
+              </w:rPr>
+              <w:t xml:space="preserve"> из </w:t>
             </w:r>
             <w:r>
               <w:rPr>
@@ -4910,7 +5210,6 @@
         <w:rPr>
           <w:b/>
         </w:rPr>
-        <w:lastRenderedPageBreak/>
         <w:t>4.2.Распределение формирования компетенций по дисциплинам модуля</w:t>
       </w:r>
       <w:r>
@@ -5156,25 +5455,6 @@
               <w:rPr>
                 <w:color w:val="auto"/>
               </w:rPr>
-              <w:t>(</w:t>
-            </w:r>
-            <w:r>
-              <w:rPr>
-                <w:b/>
-                <w:color w:val="auto"/>
-              </w:rPr>
-              <w:t>ВС</w:t>
-            </w:r>
-            <w:r>
-              <w:rPr>
-                <w:color w:val="auto"/>
-              </w:rPr>
-              <w:t xml:space="preserve">) </w:t>
-            </w:r>
-            <w:r>
-              <w:rPr>
-                <w:color w:val="auto"/>
-              </w:rPr>
               <w:t>Интернет вещей</w:t>
             </w:r>
           </w:p>
@@ -5203,7 +5483,7 @@
               <w:rPr>
                 <w:lang w:val="en-US"/>
               </w:rPr>
-              <w:t>*</w:t>
+              <w:t>X</w:t>
             </w:r>
           </w:p>
         </w:tc>
@@ -5231,7 +5511,7 @@
               <w:rPr>
                 <w:lang w:val="en-US"/>
               </w:rPr>
-              <w:t>*</w:t>
+              <w:t>X</w:t>
             </w:r>
           </w:p>
         </w:tc>
@@ -5260,7 +5540,7 @@
               <w:rPr>
                 <w:lang w:val="en-US"/>
               </w:rPr>
-              <w:t>*</w:t>
+              <w:t>X</w:t>
             </w:r>
           </w:p>
         </w:tc>
@@ -5288,7 +5568,7 @@
               <w:rPr>
                 <w:lang w:val="en-US"/>
               </w:rPr>
-              <w:t>*</w:t>
+              <w:t>X</w:t>
             </w:r>
           </w:p>
         </w:tc>
@@ -5316,7 +5596,7 @@
               <w:rPr>
                 <w:lang w:val="en-US"/>
               </w:rPr>
-              <w:t>*</w:t>
+              <w:t>X</w:t>
             </w:r>
           </w:p>
         </w:tc>
@@ -5374,25 +5654,6 @@
               <w:rPr>
                 <w:color w:val="auto"/>
               </w:rPr>
-              <w:t>(</w:t>
-            </w:r>
-            <w:r>
-              <w:rPr>
-                <w:b/>
-                <w:color w:val="auto"/>
-              </w:rPr>
-              <w:t>ВС</w:t>
-            </w:r>
-            <w:r>
-              <w:rPr>
-                <w:color w:val="auto"/>
-              </w:rPr>
-              <w:t xml:space="preserve">) </w:t>
-            </w:r>
-            <w:r>
-              <w:rPr>
-                <w:color w:val="auto"/>
-              </w:rPr>
               <w:t>Облачные вычисления</w:t>
             </w:r>
           </w:p>
@@ -5421,7 +5682,7 @@
               <w:rPr>
                 <w:lang w:val="en-US"/>
               </w:rPr>
-              <w:t>*</w:t>
+              <w:t>X</w:t>
             </w:r>
           </w:p>
         </w:tc>
@@ -5469,7 +5730,7 @@
               <w:rPr>
                 <w:lang w:val="en-US"/>
               </w:rPr>
-              <w:t>*</w:t>
+              <w:t>X</w:t>
             </w:r>
           </w:p>
         </w:tc>
@@ -5497,7 +5758,7 @@
               <w:rPr>
                 <w:lang w:val="en-US"/>
               </w:rPr>
-              <w:t>*</w:t>
+              <w:t>X</w:t>
             </w:r>
           </w:p>
         </w:tc>
@@ -5525,7 +5786,7 @@
               <w:rPr>
                 <w:lang w:val="en-US"/>
               </w:rPr>
-              <w:t>*</w:t>
+              <w:t>X</w:t>
             </w:r>
           </w:p>
         </w:tc>
@@ -5575,25 +5836,8 @@
             <w:pPr>
               <w:keepLines/>
             </w:pPr>
-            <w:r>
-              <w:rPr>
-                <w:color w:val="auto"/>
-              </w:rPr>
-              <w:t>(</w:t>
-            </w:r>
-            <w:r>
-              <w:rPr>
-                <w:b/>
-                <w:color w:val="auto"/>
-              </w:rPr>
-              <w:t>ВС</w:t>
-            </w:r>
-            <w:r>
-              <w:rPr>
-                <w:color w:val="auto"/>
-              </w:rPr>
-              <w:t xml:space="preserve">) </w:t>
-            </w:r>
+            <w:bookmarkStart w:id="0" w:name="_GoBack"/>
+            <w:bookmarkEnd w:id="0"/>
             <w:r>
               <w:t>Принципы построения корпоративных сетей</w:t>
             </w:r>
@@ -5623,7 +5867,7 @@
               <w:rPr>
                 <w:lang w:val="en-US"/>
               </w:rPr>
-              <w:t>*</w:t>
+              <w:t>X</w:t>
             </w:r>
           </w:p>
         </w:tc>
@@ -5651,7 +5895,7 @@
               <w:rPr>
                 <w:lang w:val="en-US"/>
               </w:rPr>
-              <w:t>*</w:t>
+              <w:t>X</w:t>
             </w:r>
           </w:p>
         </w:tc>
@@ -5699,7 +5943,7 @@
               <w:rPr>
                 <w:lang w:val="en-US"/>
               </w:rPr>
-              <w:t>*</w:t>
+              <w:t>X</w:t>
             </w:r>
           </w:p>
         </w:tc>
@@ -5727,7 +5971,7 @@
               <w:rPr>
                 <w:lang w:val="en-US"/>
               </w:rPr>
-              <w:t>*</w:t>
+              <w:t>X</w:t>
             </w:r>
           </w:p>
         </w:tc>
@@ -5765,6 +6009,7 @@
         <w:rPr>
           <w:b/>
         </w:rPr>
+        <w:lastRenderedPageBreak/>
         <w:t xml:space="preserve">5. ПРОМЕЖУТОЧНАЯ АТТЕСТАЦИЯ ПО МОДУЛЮ </w:t>
       </w:r>
     </w:p>
@@ -5855,7 +6100,21 @@
         <w:rPr>
           <w:b/>
         </w:rPr>
-        <w:t>5.3. Фонд оценочных средств для проведения промежуточной атт</w:t>
+        <w:t>5.3. Фонд оценочных сре</w:t>
+      </w:r>
+      <w:proofErr w:type="gramStart"/>
+      <w:r>
+        <w:rPr>
+          <w:b/>
+        </w:rPr>
+        <w:t>дств дл</w:t>
+      </w:r>
+      <w:proofErr w:type="gramEnd"/>
+      <w:r>
+        <w:rPr>
+          <w:b/>
+        </w:rPr>
+        <w:t>я проведения промежуточной атт</w:t>
       </w:r>
       <w:r>
         <w:rPr>
@@ -5871,51 +6130,6 @@
       </w:r>
     </w:p>
     <w:p/>
-    <w:p>
-      <w:pPr>
-        <w:pStyle w:val="1"/>
-        <w:numPr>
-          <w:ilvl w:val="0"/>
-          <w:numId w:val="0"/>
-        </w:numPr>
-        <w:ind w:firstLine="709"/>
-        <w:jc w:val="left"/>
-      </w:pPr>
-    </w:p>
-    <w:p>
-      <w:pPr>
-        <w:pStyle w:val="1"/>
-        <w:numPr>
-          <w:ilvl w:val="0"/>
-          <w:numId w:val="0"/>
-        </w:numPr>
-        <w:ind w:firstLine="709"/>
-        <w:jc w:val="left"/>
-      </w:pPr>
-    </w:p>
-    <w:p>
-      <w:pPr>
-        <w:rPr>
-          <w:b/>
-        </w:rPr>
-      </w:pPr>
-    </w:p>
-    <w:p>
-      <w:pPr>
-        <w:jc w:val="right"/>
-        <w:rPr>
-          <w:b/>
-        </w:rPr>
-      </w:pPr>
-    </w:p>
-    <w:p>
-      <w:pPr>
-        <w:jc w:val="right"/>
-        <w:rPr>
-          <w:b/>
-        </w:rPr>
-      </w:pPr>
-    </w:p>
     <w:p>
       <w:pPr>
         <w:pageBreakBefore/>
@@ -6537,14 +6751,6 @@
     <w:p>
       <w:pPr>
         <w:shd w:val="clear" w:color="auto" w:fill="FFFFFF"/>
-        <w:rPr>
-          <w:b/>
-        </w:rPr>
-      </w:pPr>
-    </w:p>
-    <w:p>
-      <w:pPr>
-        <w:shd w:val="clear" w:color="auto" w:fill="FFFFFF"/>
         <w:ind w:left="709"/>
         <w:rPr>
           <w:b/>
@@ -6553,15 +6759,8 @@
     </w:p>
     <w:p>
       <w:pPr>
-        <w:shd w:val="clear" w:color="auto" w:fill="FFFFFF"/>
-        <w:ind w:left="709"/>
-        <w:rPr>
-          <w:b/>
-        </w:rPr>
-      </w:pPr>
-    </w:p>
-    <w:p>
-      <w:pPr>
+        <w:keepNext/>
+        <w:keepLines/>
         <w:shd w:val="clear" w:color="auto" w:fill="FFFFFF"/>
         <w:ind w:left="709"/>
         <w:rPr>
@@ -6608,8 +6807,44 @@
       <w:r>
         <w:rPr>
           <w:color w:val="auto"/>
+          <w:sz w:val="24"/>
+          <w:szCs w:val="24"/>
         </w:rPr>
-        <w:t xml:space="preserve">Промежуточная аттестация по модулю не предусмотрена. Для промежуточной аттестации по дисциплинам, входящим в модуль, используются фонды оценочных средств для промежуточной аттестации, приведенные в рабочих программах дисциплин модуля. </w:t>
+        <w:t>Промежуточная аттестация по модулю не предусмотрена. Для промежуточной аттестации по дисциплинам, входящим в модуль, используются фонды оценочных сре</w:t>
+      </w:r>
+      <w:proofErr w:type="gramStart"/>
+      <w:r>
+        <w:rPr>
+          <w:color w:val="auto"/>
+          <w:sz w:val="24"/>
+          <w:szCs w:val="24"/>
+        </w:rPr>
+        <w:t>дств дл</w:t>
+      </w:r>
+      <w:proofErr w:type="gramEnd"/>
+      <w:r>
+        <w:rPr>
+          <w:color w:val="auto"/>
+          <w:sz w:val="24"/>
+          <w:szCs w:val="24"/>
+        </w:rPr>
+        <w:t>я промеж</w:t>
+      </w:r>
+      <w:r>
+        <w:rPr>
+          <w:color w:val="auto"/>
+          <w:sz w:val="24"/>
+          <w:szCs w:val="24"/>
+        </w:rPr>
+        <w:t>у</w:t>
+      </w:r>
+      <w:r>
+        <w:rPr>
+          <w:color w:val="auto"/>
+          <w:sz w:val="24"/>
+          <w:szCs w:val="24"/>
+        </w:rPr>
+        <w:t xml:space="preserve">точной аттестации, приведенные в рабочих программах дисциплин модуля. </w:t>
       </w:r>
     </w:p>
     <w:p>
@@ -6623,6 +6858,9 @@
     <w:p>
       <w:pPr>
         <w:pStyle w:val="1"/>
+        <w:keepNext/>
+        <w:keepLines/>
+        <w:pageBreakBefore/>
         <w:numPr>
           <w:ilvl w:val="0"/>
           <w:numId w:val="0"/>
@@ -6631,6 +6869,7 @@
         <w:jc w:val="left"/>
       </w:pPr>
       <w:r>
+        <w:lastRenderedPageBreak/>
         <w:t>6. ЛИСТ РЕГИСТРАЦИИ ИЗМЕНЕНИЙ В РАБОЧЕЙ ПРОГРАММЕ МОДУЛЯ</w:t>
       </w:r>
       <w:r>
@@ -7854,7 +8093,7 @@
         <w:rStyle w:val="aa"/>
         <w:noProof/>
       </w:rPr>
-      <w:t>7</w:t>
+      <w:t>4</w:t>
     </w:r>
     <w:r>
       <w:rPr>

</xml_diff>